<commit_message>
docs: Actualizar repositorio maestro. Final de iteración C2 09/11/2024
</commit_message>
<xml_diff>
--- a/Gestión del proyecto/Plan de Iteración C1_Vesta Risk Manager_T-Code.docx
+++ b/Gestión del proyecto/Plan de Iteración C1_Vesta Risk Manager_T-Code.docx
@@ -576,7 +576,11 @@
                 <w:t xml:space="preserve">Agustín Collareda, </w:t>
               </w:r>
               <w:r>
-                <w:t>Cintia Hern</w:t>
+                <w:t xml:space="preserve">Cintia </w:t>
+              </w:r>
+              <w:proofErr w:type="spellStart"/>
+              <w:r>
+                <w:t>Hern</w:t>
               </w:r>
               <w:r>
                 <w:t>a</w:t>
@@ -584,6 +588,7 @@
               <w:r>
                 <w:t>ndez</w:t>
               </w:r>
+              <w:proofErr w:type="spellEnd"/>
               <w:r>
                 <w:t>, Hugo Frey</w:t>
               </w:r>
@@ -2498,6 +2503,7 @@
                 <w:szCs w:val="22"/>
               </w:rPr>
             </w:pPr>
+            <w:proofErr w:type="spellStart"/>
             <w:r>
               <w:rPr>
                 <w:rFonts w:asciiTheme="minorHAnsi" w:hAnsiTheme="minorHAnsi" w:cstheme="minorHAnsi"/>
@@ -2506,6 +2512,7 @@
               </w:rPr>
               <w:t>Inicio</w:t>
             </w:r>
+            <w:proofErr w:type="spellEnd"/>
           </w:p>
         </w:tc>
         <w:tc>
@@ -2547,13 +2554,23 @@
                 <w:szCs w:val="22"/>
               </w:rPr>
             </w:pPr>
-            <w:r>
-              <w:rPr>
-                <w:rFonts w:asciiTheme="minorHAnsi" w:hAnsiTheme="minorHAnsi" w:cstheme="minorHAnsi"/>
-                <w:sz w:val="22"/>
-                <w:szCs w:val="22"/>
-              </w:rPr>
-              <w:t>Inicio real</w:t>
+            <w:proofErr w:type="spellStart"/>
+            <w:r>
+              <w:rPr>
+                <w:rFonts w:asciiTheme="minorHAnsi" w:hAnsiTheme="minorHAnsi" w:cstheme="minorHAnsi"/>
+                <w:sz w:val="22"/>
+                <w:szCs w:val="22"/>
+              </w:rPr>
+              <w:t>Inicio</w:t>
+            </w:r>
+            <w:proofErr w:type="spellEnd"/>
+            <w:r>
+              <w:rPr>
+                <w:rFonts w:asciiTheme="minorHAnsi" w:hAnsiTheme="minorHAnsi" w:cstheme="minorHAnsi"/>
+                <w:sz w:val="22"/>
+                <w:szCs w:val="22"/>
+              </w:rPr>
+              <w:t xml:space="preserve"> real</w:t>
             </w:r>
           </w:p>
         </w:tc>
@@ -2595,6 +2612,7 @@
                 <w:szCs w:val="22"/>
               </w:rPr>
             </w:pPr>
+            <w:proofErr w:type="spellStart"/>
             <w:r>
               <w:rPr>
                 <w:rFonts w:asciiTheme="minorHAnsi" w:hAnsiTheme="minorHAnsi" w:cstheme="minorHAnsi"/>
@@ -2603,6 +2621,7 @@
               </w:rPr>
               <w:t>Responsable</w:t>
             </w:r>
+            <w:proofErr w:type="spellEnd"/>
           </w:p>
         </w:tc>
       </w:tr>
@@ -2627,6 +2646,7 @@
                 <w:szCs w:val="22"/>
               </w:rPr>
             </w:pPr>
+            <w:proofErr w:type="spellStart"/>
             <w:r>
               <w:rPr>
                 <w:rFonts w:asciiTheme="minorHAnsi" w:hAnsiTheme="minorHAnsi" w:cstheme="minorHAnsi"/>
@@ -2635,8 +2655,9 @@
                 <w:sz w:val="22"/>
                 <w:szCs w:val="22"/>
               </w:rPr>
-              <w:t xml:space="preserve">Elaborar </w:t>
-            </w:r>
+              <w:t>Elaborar</w:t>
+            </w:r>
+            <w:proofErr w:type="spellEnd"/>
             <w:r>
               <w:rPr>
                 <w:rFonts w:asciiTheme="minorHAnsi" w:hAnsiTheme="minorHAnsi" w:cstheme="minorHAnsi"/>
@@ -2645,8 +2666,42 @@
                 <w:sz w:val="22"/>
                 <w:szCs w:val="22"/>
               </w:rPr>
-              <w:t>modelo arquitectónico</w:t>
-            </w:r>
+              <w:t xml:space="preserve"> </w:t>
+            </w:r>
+            <w:proofErr w:type="spellStart"/>
+            <w:r>
+              <w:rPr>
+                <w:rFonts w:asciiTheme="minorHAnsi" w:hAnsiTheme="minorHAnsi" w:cstheme="minorHAnsi"/>
+                <w:b/>
+                <w:bCs/>
+                <w:sz w:val="22"/>
+                <w:szCs w:val="22"/>
+              </w:rPr>
+              <w:t>modelo</w:t>
+            </w:r>
+            <w:proofErr w:type="spellEnd"/>
+            <w:r>
+              <w:rPr>
+                <w:rFonts w:asciiTheme="minorHAnsi" w:hAnsiTheme="minorHAnsi" w:cstheme="minorHAnsi"/>
+                <w:b/>
+                <w:bCs/>
+                <w:sz w:val="22"/>
+                <w:szCs w:val="22"/>
+              </w:rPr>
+              <w:t xml:space="preserve"> </w:t>
+            </w:r>
+            <w:proofErr w:type="spellStart"/>
+            <w:r>
+              <w:rPr>
+                <w:rFonts w:asciiTheme="minorHAnsi" w:hAnsiTheme="minorHAnsi" w:cstheme="minorHAnsi"/>
+                <w:b/>
+                <w:bCs/>
+                <w:sz w:val="22"/>
+                <w:szCs w:val="22"/>
+              </w:rPr>
+              <w:t>arquitectónico</w:t>
+            </w:r>
+            <w:proofErr w:type="spellEnd"/>
           </w:p>
         </w:tc>
         <w:tc>
@@ -12344,6 +12399,15 @@
                 <w:lang w:val="es-AR"/>
               </w:rPr>
             </w:pPr>
+            <w:r>
+              <w:rPr>
+                <w:rFonts w:asciiTheme="minorHAnsi" w:hAnsiTheme="minorHAnsi" w:cstheme="minorHAnsi"/>
+                <w:sz w:val="22"/>
+                <w:szCs w:val="22"/>
+                <w:lang w:val="es-AR"/>
+              </w:rPr>
+              <w:t>-</w:t>
+            </w:r>
           </w:p>
         </w:tc>
         <w:tc>
@@ -12360,6 +12424,15 @@
                 <w:lang w:val="es-AR"/>
               </w:rPr>
             </w:pPr>
+            <w:r>
+              <w:rPr>
+                <w:rFonts w:asciiTheme="minorHAnsi" w:hAnsiTheme="minorHAnsi" w:cstheme="minorHAnsi"/>
+                <w:sz w:val="22"/>
+                <w:szCs w:val="22"/>
+                <w:lang w:val="es-AR"/>
+              </w:rPr>
+              <w:t>-</w:t>
+            </w:r>
           </w:p>
         </w:tc>
         <w:tc>
@@ -12409,6 +12482,7 @@
                 <w:lang w:val="es-AR"/>
               </w:rPr>
             </w:pPr>
+            <w:proofErr w:type="spellStart"/>
             <w:r>
               <w:rPr>
                 <w:rFonts w:asciiTheme="minorHAnsi" w:hAnsiTheme="minorHAnsi" w:cstheme="minorHAnsi"/>
@@ -12419,6 +12493,7 @@
               </w:rPr>
               <w:t>Observaciones</w:t>
             </w:r>
+            <w:proofErr w:type="spellEnd"/>
           </w:p>
         </w:tc>
       </w:tr>
@@ -12488,7 +12563,27 @@
                 <w:szCs w:val="22"/>
                 <w:lang w:val="es-AR"/>
               </w:rPr>
-              <w:t>HC: Hernandez Cintia</w:t>
+              <w:t xml:space="preserve">HC: </w:t>
+            </w:r>
+            <w:proofErr w:type="spellStart"/>
+            <w:r>
+              <w:rPr>
+                <w:rFonts w:asciiTheme="minorHAnsi" w:hAnsiTheme="minorHAnsi" w:cstheme="minorHAnsi"/>
+                <w:sz w:val="22"/>
+                <w:szCs w:val="22"/>
+                <w:lang w:val="es-AR"/>
+              </w:rPr>
+              <w:t>Hernandez</w:t>
+            </w:r>
+            <w:proofErr w:type="spellEnd"/>
+            <w:r>
+              <w:rPr>
+                <w:rFonts w:asciiTheme="minorHAnsi" w:hAnsiTheme="minorHAnsi" w:cstheme="minorHAnsi"/>
+                <w:sz w:val="22"/>
+                <w:szCs w:val="22"/>
+                <w:lang w:val="es-AR"/>
+              </w:rPr>
+              <w:t xml:space="preserve"> Cintia</w:t>
             </w:r>
             <w:r>
               <w:rPr>
@@ -12824,9 +12919,12 @@
         <w:t>Evaluación</w:t>
       </w:r>
       <w:r>
-        <w:t xml:space="preserve"> [Fecha]</w:t>
+        <w:t xml:space="preserve"> </w:t>
       </w:r>
       <w:bookmarkEnd w:id="10"/>
+      <w:r>
+        <w:t>29/10/2024</w:t>
+      </w:r>
     </w:p>
     <w:p/>
     <w:p>
@@ -12877,10 +12975,10 @@
         </w:numPr>
       </w:pPr>
       <w:r>
-        <w:rPr>
-          <w:highlight w:val="yellow"/>
-        </w:rPr>
         <w:t>Implementar la primera tanda de casos de uso</w:t>
+      </w:r>
+      <w:r>
+        <w:t xml:space="preserve"> casi en su totalidad</w:t>
       </w:r>
       <w:r>
         <w:t>.</w:t>
@@ -12941,6 +13039,19 @@
         <w:t>Cumplir con los plazos establecidos en la planificación.</w:t>
       </w:r>
     </w:p>
+    <w:p>
+      <w:pPr>
+        <w:pStyle w:val="Prrafodelista"/>
+        <w:numPr>
+          <w:ilvl w:val="0"/>
+          <w:numId w:val="20"/>
+        </w:numPr>
+      </w:pPr>
+      <w:r>
+        <w:lastRenderedPageBreak/>
+        <w:t>Implementación del CU4.</w:t>
+      </w:r>
+    </w:p>
     <w:p/>
     <w:p>
       <w:pPr>
@@ -13000,15 +13111,15 @@
           <w:ilvl w:val="0"/>
           <w:numId w:val="20"/>
         </w:numPr>
-        <w:rPr>
-          <w:highlight w:val="yellow"/>
-        </w:rPr>
       </w:pPr>
       <w:r>
-        <w:rPr>
-          <w:highlight w:val="yellow"/>
-        </w:rPr>
-        <w:t>Implementación de la primera tanda de casos de uso.</w:t>
+        <w:t>Implementación de la primera tanda de casos de uso</w:t>
+      </w:r>
+      <w:r>
+        <w:t xml:space="preserve"> 2 y 3</w:t>
+      </w:r>
+      <w:r>
+        <w:t>.</w:t>
       </w:r>
     </w:p>
     <w:p>
@@ -13018,14 +13129,8 @@
           <w:ilvl w:val="0"/>
           <w:numId w:val="20"/>
         </w:numPr>
-        <w:rPr>
-          <w:highlight w:val="yellow"/>
-        </w:rPr>
       </w:pPr>
       <w:r>
-        <w:rPr>
-          <w:highlight w:val="yellow"/>
-        </w:rPr>
         <w:t>Resultado de los casos de prueba de la primera tanda de casos de uso.</w:t>
       </w:r>
     </w:p>
@@ -13046,7 +13151,13 @@
       </w:pPr>
       <w:bookmarkStart w:id="15" w:name="_Toc238197620"/>
       <w:r>
-        <w:t>Finalizada la primera iteración de la fase de construcción del sistema, se lograron cumplir la mayoría de los objetivos definidos y se entregaron todos los productos planificados para esta etapa.</w:t>
+        <w:t>Finalizada la primera iteración de la fase de construcción del sistema, se lograron cumplir la mayoría de los objetivos definidos y se entregaron todos los productos planificados para esta etapa</w:t>
+      </w:r>
+      <w:r>
+        <w:t xml:space="preserve"> a excepción de la implementación del CU4: Añadir riesgo a la lista</w:t>
+      </w:r>
+      <w:r>
+        <w:t>.</w:t>
       </w:r>
     </w:p>
     <w:p>
@@ -13054,7 +13165,19 @@
         <w:ind w:left="0" w:firstLine="0"/>
       </w:pPr>
       <w:r>
-        <w:t>Si bien sigue habiendo algunos problemas para cumplir con los plazos establecidos en el cronograma, se logro entregar todos los productos</w:t>
+        <w:t xml:space="preserve">Si bien sigue habiendo algunos problemas para cumplir con los plazos establecidos en el cronograma, se </w:t>
+      </w:r>
+      <w:r>
+        <w:t>logró</w:t>
+      </w:r>
+      <w:r>
+        <w:t xml:space="preserve"> entregar </w:t>
+      </w:r>
+      <w:r>
+        <w:t xml:space="preserve">casi </w:t>
+      </w:r>
+      <w:r>
+        <w:t>todos los productos</w:t>
       </w:r>
       <w:r>
         <w:t xml:space="preserve"> requeridos</w:t>
@@ -13088,12 +13211,484 @@
     </w:p>
     <w:p>
       <w:r>
-        <w:t>Esta sección será completada al final de la iteración.</w:t>
+        <w:t>Capturas del día 29/10/2024.</w:t>
+      </w:r>
+    </w:p>
+    <w:p>
+      <w:r>
+        <w:lastRenderedPageBreak/>
+        <w:drawing>
+          <wp:inline distT="0" distB="0" distL="0" distR="0" wp14:anchorId="1315D739" wp14:editId="1EC49567">
+            <wp:extent cx="5400040" cy="2673350"/>
+            <wp:effectExtent l="0" t="0" r="0" b="0"/>
+            <wp:docPr id="807873091" name="Imagen 1"/>
+            <wp:cNvGraphicFramePr>
+              <a:graphicFrameLocks xmlns:a="http://schemas.openxmlformats.org/drawingml/2006/main" noChangeAspect="1"/>
+            </wp:cNvGraphicFramePr>
+            <a:graphic xmlns:a="http://schemas.openxmlformats.org/drawingml/2006/main">
+              <a:graphicData uri="http://schemas.openxmlformats.org/drawingml/2006/picture">
+                <pic:pic xmlns:pic="http://schemas.openxmlformats.org/drawingml/2006/picture">
+                  <pic:nvPicPr>
+                    <pic:cNvPr id="807873091" name=""/>
+                    <pic:cNvPicPr/>
+                  </pic:nvPicPr>
+                  <pic:blipFill>
+                    <a:blip r:embed="rId12"/>
+                    <a:stretch>
+                      <a:fillRect/>
+                    </a:stretch>
+                  </pic:blipFill>
+                  <pic:spPr>
+                    <a:xfrm>
+                      <a:off x="0" y="0"/>
+                      <a:ext cx="5400040" cy="2673350"/>
+                    </a:xfrm>
+                    <a:prstGeom prst="rect">
+                      <a:avLst/>
+                    </a:prstGeom>
+                  </pic:spPr>
+                </pic:pic>
+              </a:graphicData>
+            </a:graphic>
+          </wp:inline>
+        </w:drawing>
+      </w:r>
+    </w:p>
+    <w:p>
+      <w:r>
+        <w:drawing>
+          <wp:inline distT="0" distB="0" distL="0" distR="0" wp14:anchorId="13AA75A7" wp14:editId="081B6EB2">
+            <wp:extent cx="5400040" cy="2807335"/>
+            <wp:effectExtent l="0" t="0" r="0" b="0"/>
+            <wp:docPr id="715938758" name="Imagen 1"/>
+            <wp:cNvGraphicFramePr>
+              <a:graphicFrameLocks xmlns:a="http://schemas.openxmlformats.org/drawingml/2006/main" noChangeAspect="1"/>
+            </wp:cNvGraphicFramePr>
+            <a:graphic xmlns:a="http://schemas.openxmlformats.org/drawingml/2006/main">
+              <a:graphicData uri="http://schemas.openxmlformats.org/drawingml/2006/picture">
+                <pic:pic xmlns:pic="http://schemas.openxmlformats.org/drawingml/2006/picture">
+                  <pic:nvPicPr>
+                    <pic:cNvPr id="715938758" name=""/>
+                    <pic:cNvPicPr/>
+                  </pic:nvPicPr>
+                  <pic:blipFill>
+                    <a:blip r:embed="rId13"/>
+                    <a:stretch>
+                      <a:fillRect/>
+                    </a:stretch>
+                  </pic:blipFill>
+                  <pic:spPr>
+                    <a:xfrm>
+                      <a:off x="0" y="0"/>
+                      <a:ext cx="5400040" cy="2807335"/>
+                    </a:xfrm>
+                    <a:prstGeom prst="rect">
+                      <a:avLst/>
+                    </a:prstGeom>
+                  </pic:spPr>
+                </pic:pic>
+              </a:graphicData>
+            </a:graphic>
+          </wp:inline>
+        </w:drawing>
+      </w:r>
+    </w:p>
+    <w:p>
+      <w:r>
+        <w:drawing>
+          <wp:inline distT="0" distB="0" distL="0" distR="0" wp14:anchorId="20B04383" wp14:editId="0A80677D">
+            <wp:extent cx="5400040" cy="1943100"/>
+            <wp:effectExtent l="0" t="0" r="0" b="0"/>
+            <wp:docPr id="20335650" name="Imagen 1"/>
+            <wp:cNvGraphicFramePr>
+              <a:graphicFrameLocks xmlns:a="http://schemas.openxmlformats.org/drawingml/2006/main" noChangeAspect="1"/>
+            </wp:cNvGraphicFramePr>
+            <a:graphic xmlns:a="http://schemas.openxmlformats.org/drawingml/2006/main">
+              <a:graphicData uri="http://schemas.openxmlformats.org/drawingml/2006/picture">
+                <pic:pic xmlns:pic="http://schemas.openxmlformats.org/drawingml/2006/picture">
+                  <pic:nvPicPr>
+                    <pic:cNvPr id="20335650" name=""/>
+                    <pic:cNvPicPr/>
+                  </pic:nvPicPr>
+                  <pic:blipFill>
+                    <a:blip r:embed="rId14"/>
+                    <a:stretch>
+                      <a:fillRect/>
+                    </a:stretch>
+                  </pic:blipFill>
+                  <pic:spPr>
+                    <a:xfrm>
+                      <a:off x="0" y="0"/>
+                      <a:ext cx="5400040" cy="1943100"/>
+                    </a:xfrm>
+                    <a:prstGeom prst="rect">
+                      <a:avLst/>
+                    </a:prstGeom>
+                  </pic:spPr>
+                </pic:pic>
+              </a:graphicData>
+            </a:graphic>
+          </wp:inline>
+        </w:drawing>
+      </w:r>
+    </w:p>
+    <w:p>
+      <w:r>
+        <w:lastRenderedPageBreak/>
+        <w:drawing>
+          <wp:inline distT="0" distB="0" distL="0" distR="0" wp14:anchorId="72B729C3" wp14:editId="2B1FC660">
+            <wp:extent cx="5400040" cy="2680335"/>
+            <wp:effectExtent l="0" t="0" r="0" b="5715"/>
+            <wp:docPr id="980144584" name="Imagen 1"/>
+            <wp:cNvGraphicFramePr>
+              <a:graphicFrameLocks xmlns:a="http://schemas.openxmlformats.org/drawingml/2006/main" noChangeAspect="1"/>
+            </wp:cNvGraphicFramePr>
+            <a:graphic xmlns:a="http://schemas.openxmlformats.org/drawingml/2006/main">
+              <a:graphicData uri="http://schemas.openxmlformats.org/drawingml/2006/picture">
+                <pic:pic xmlns:pic="http://schemas.openxmlformats.org/drawingml/2006/picture">
+                  <pic:nvPicPr>
+                    <pic:cNvPr id="980144584" name=""/>
+                    <pic:cNvPicPr/>
+                  </pic:nvPicPr>
+                  <pic:blipFill>
+                    <a:blip r:embed="rId15"/>
+                    <a:stretch>
+                      <a:fillRect/>
+                    </a:stretch>
+                  </pic:blipFill>
+                  <pic:spPr>
+                    <a:xfrm>
+                      <a:off x="0" y="0"/>
+                      <a:ext cx="5400040" cy="2680335"/>
+                    </a:xfrm>
+                    <a:prstGeom prst="rect">
+                      <a:avLst/>
+                    </a:prstGeom>
+                  </pic:spPr>
+                </pic:pic>
+              </a:graphicData>
+            </a:graphic>
+          </wp:inline>
+        </w:drawing>
+      </w:r>
+    </w:p>
+    <w:p>
+      <w:r>
+        <w:drawing>
+          <wp:inline distT="0" distB="0" distL="0" distR="0" wp14:anchorId="1FE922C9" wp14:editId="702E3681">
+            <wp:extent cx="5400040" cy="2673350"/>
+            <wp:effectExtent l="0" t="0" r="0" b="0"/>
+            <wp:docPr id="823971778" name="Imagen 1"/>
+            <wp:cNvGraphicFramePr>
+              <a:graphicFrameLocks xmlns:a="http://schemas.openxmlformats.org/drawingml/2006/main" noChangeAspect="1"/>
+            </wp:cNvGraphicFramePr>
+            <a:graphic xmlns:a="http://schemas.openxmlformats.org/drawingml/2006/main">
+              <a:graphicData uri="http://schemas.openxmlformats.org/drawingml/2006/picture">
+                <pic:pic xmlns:pic="http://schemas.openxmlformats.org/drawingml/2006/picture">
+                  <pic:nvPicPr>
+                    <pic:cNvPr id="823971778" name=""/>
+                    <pic:cNvPicPr/>
+                  </pic:nvPicPr>
+                  <pic:blipFill>
+                    <a:blip r:embed="rId16"/>
+                    <a:stretch>
+                      <a:fillRect/>
+                    </a:stretch>
+                  </pic:blipFill>
+                  <pic:spPr>
+                    <a:xfrm>
+                      <a:off x="0" y="0"/>
+                      <a:ext cx="5400040" cy="2673350"/>
+                    </a:xfrm>
+                    <a:prstGeom prst="rect">
+                      <a:avLst/>
+                    </a:prstGeom>
+                  </pic:spPr>
+                </pic:pic>
+              </a:graphicData>
+            </a:graphic>
+          </wp:inline>
+        </w:drawing>
+      </w:r>
+    </w:p>
+    <w:p>
+      <w:r>
+        <w:drawing>
+          <wp:inline distT="0" distB="0" distL="0" distR="0" wp14:anchorId="7ED51F93" wp14:editId="281ADC78">
+            <wp:extent cx="5400040" cy="2182495"/>
+            <wp:effectExtent l="0" t="0" r="0" b="8255"/>
+            <wp:docPr id="1543274854" name="Imagen 1"/>
+            <wp:cNvGraphicFramePr>
+              <a:graphicFrameLocks xmlns:a="http://schemas.openxmlformats.org/drawingml/2006/main" noChangeAspect="1"/>
+            </wp:cNvGraphicFramePr>
+            <a:graphic xmlns:a="http://schemas.openxmlformats.org/drawingml/2006/main">
+              <a:graphicData uri="http://schemas.openxmlformats.org/drawingml/2006/picture">
+                <pic:pic xmlns:pic="http://schemas.openxmlformats.org/drawingml/2006/picture">
+                  <pic:nvPicPr>
+                    <pic:cNvPr id="1543274854" name=""/>
+                    <pic:cNvPicPr/>
+                  </pic:nvPicPr>
+                  <pic:blipFill>
+                    <a:blip r:embed="rId17"/>
+                    <a:stretch>
+                      <a:fillRect/>
+                    </a:stretch>
+                  </pic:blipFill>
+                  <pic:spPr>
+                    <a:xfrm>
+                      <a:off x="0" y="0"/>
+                      <a:ext cx="5400040" cy="2182495"/>
+                    </a:xfrm>
+                    <a:prstGeom prst="rect">
+                      <a:avLst/>
+                    </a:prstGeom>
+                  </pic:spPr>
+                </pic:pic>
+              </a:graphicData>
+            </a:graphic>
+          </wp:inline>
+        </w:drawing>
+      </w:r>
+    </w:p>
+    <w:p>
+      <w:r>
+        <w:lastRenderedPageBreak/>
+        <w:drawing>
+          <wp:inline distT="0" distB="0" distL="0" distR="0" wp14:anchorId="6511329D" wp14:editId="2D980926">
+            <wp:extent cx="5400040" cy="2697480"/>
+            <wp:effectExtent l="0" t="0" r="0" b="7620"/>
+            <wp:docPr id="1039259593" name="Imagen 1"/>
+            <wp:cNvGraphicFramePr>
+              <a:graphicFrameLocks xmlns:a="http://schemas.openxmlformats.org/drawingml/2006/main" noChangeAspect="1"/>
+            </wp:cNvGraphicFramePr>
+            <a:graphic xmlns:a="http://schemas.openxmlformats.org/drawingml/2006/main">
+              <a:graphicData uri="http://schemas.openxmlformats.org/drawingml/2006/picture">
+                <pic:pic xmlns:pic="http://schemas.openxmlformats.org/drawingml/2006/picture">
+                  <pic:nvPicPr>
+                    <pic:cNvPr id="1039259593" name=""/>
+                    <pic:cNvPicPr/>
+                  </pic:nvPicPr>
+                  <pic:blipFill>
+                    <a:blip r:embed="rId18"/>
+                    <a:stretch>
+                      <a:fillRect/>
+                    </a:stretch>
+                  </pic:blipFill>
+                  <pic:spPr>
+                    <a:xfrm>
+                      <a:off x="0" y="0"/>
+                      <a:ext cx="5400040" cy="2697480"/>
+                    </a:xfrm>
+                    <a:prstGeom prst="rect">
+                      <a:avLst/>
+                    </a:prstGeom>
+                  </pic:spPr>
+                </pic:pic>
+              </a:graphicData>
+            </a:graphic>
+          </wp:inline>
+        </w:drawing>
+      </w:r>
+    </w:p>
+    <w:p>
+      <w:r>
+        <w:drawing>
+          <wp:inline distT="0" distB="0" distL="0" distR="0" wp14:anchorId="7C66E350" wp14:editId="23E88175">
+            <wp:extent cx="5400040" cy="2673350"/>
+            <wp:effectExtent l="0" t="0" r="0" b="0"/>
+            <wp:docPr id="365913342" name="Imagen 1"/>
+            <wp:cNvGraphicFramePr>
+              <a:graphicFrameLocks xmlns:a="http://schemas.openxmlformats.org/drawingml/2006/main" noChangeAspect="1"/>
+            </wp:cNvGraphicFramePr>
+            <a:graphic xmlns:a="http://schemas.openxmlformats.org/drawingml/2006/main">
+              <a:graphicData uri="http://schemas.openxmlformats.org/drawingml/2006/picture">
+                <pic:pic xmlns:pic="http://schemas.openxmlformats.org/drawingml/2006/picture">
+                  <pic:nvPicPr>
+                    <pic:cNvPr id="365913342" name=""/>
+                    <pic:cNvPicPr/>
+                  </pic:nvPicPr>
+                  <pic:blipFill>
+                    <a:blip r:embed="rId19"/>
+                    <a:stretch>
+                      <a:fillRect/>
+                    </a:stretch>
+                  </pic:blipFill>
+                  <pic:spPr>
+                    <a:xfrm>
+                      <a:off x="0" y="0"/>
+                      <a:ext cx="5400040" cy="2673350"/>
+                    </a:xfrm>
+                    <a:prstGeom prst="rect">
+                      <a:avLst/>
+                    </a:prstGeom>
+                  </pic:spPr>
+                </pic:pic>
+              </a:graphicData>
+            </a:graphic>
+          </wp:inline>
+        </w:drawing>
+      </w:r>
+    </w:p>
+    <w:p>
+      <w:r>
+        <w:drawing>
+          <wp:inline distT="0" distB="0" distL="0" distR="0" wp14:anchorId="1BB344B4" wp14:editId="5E380CAC">
+            <wp:extent cx="5400040" cy="2687955"/>
+            <wp:effectExtent l="0" t="0" r="0" b="0"/>
+            <wp:docPr id="1245756459" name="Imagen 1"/>
+            <wp:cNvGraphicFramePr>
+              <a:graphicFrameLocks xmlns:a="http://schemas.openxmlformats.org/drawingml/2006/main" noChangeAspect="1"/>
+            </wp:cNvGraphicFramePr>
+            <a:graphic xmlns:a="http://schemas.openxmlformats.org/drawingml/2006/main">
+              <a:graphicData uri="http://schemas.openxmlformats.org/drawingml/2006/picture">
+                <pic:pic xmlns:pic="http://schemas.openxmlformats.org/drawingml/2006/picture">
+                  <pic:nvPicPr>
+                    <pic:cNvPr id="1245756459" name=""/>
+                    <pic:cNvPicPr/>
+                  </pic:nvPicPr>
+                  <pic:blipFill>
+                    <a:blip r:embed="rId20"/>
+                    <a:stretch>
+                      <a:fillRect/>
+                    </a:stretch>
+                  </pic:blipFill>
+                  <pic:spPr>
+                    <a:xfrm>
+                      <a:off x="0" y="0"/>
+                      <a:ext cx="5400040" cy="2687955"/>
+                    </a:xfrm>
+                    <a:prstGeom prst="rect">
+                      <a:avLst/>
+                    </a:prstGeom>
+                  </pic:spPr>
+                </pic:pic>
+              </a:graphicData>
+            </a:graphic>
+          </wp:inline>
+        </w:drawing>
+      </w:r>
+    </w:p>
+    <w:p>
+      <w:r>
+        <w:lastRenderedPageBreak/>
+        <w:drawing>
+          <wp:inline distT="0" distB="0" distL="0" distR="0" wp14:anchorId="431CF2D8" wp14:editId="3964474F">
+            <wp:extent cx="5400040" cy="2692400"/>
+            <wp:effectExtent l="0" t="0" r="0" b="0"/>
+            <wp:docPr id="1617562678" name="Imagen 1"/>
+            <wp:cNvGraphicFramePr>
+              <a:graphicFrameLocks xmlns:a="http://schemas.openxmlformats.org/drawingml/2006/main" noChangeAspect="1"/>
+            </wp:cNvGraphicFramePr>
+            <a:graphic xmlns:a="http://schemas.openxmlformats.org/drawingml/2006/main">
+              <a:graphicData uri="http://schemas.openxmlformats.org/drawingml/2006/picture">
+                <pic:pic xmlns:pic="http://schemas.openxmlformats.org/drawingml/2006/picture">
+                  <pic:nvPicPr>
+                    <pic:cNvPr id="1617562678" name=""/>
+                    <pic:cNvPicPr/>
+                  </pic:nvPicPr>
+                  <pic:blipFill>
+                    <a:blip r:embed="rId21"/>
+                    <a:stretch>
+                      <a:fillRect/>
+                    </a:stretch>
+                  </pic:blipFill>
+                  <pic:spPr>
+                    <a:xfrm>
+                      <a:off x="0" y="0"/>
+                      <a:ext cx="5400040" cy="2692400"/>
+                    </a:xfrm>
+                    <a:prstGeom prst="rect">
+                      <a:avLst/>
+                    </a:prstGeom>
+                  </pic:spPr>
+                </pic:pic>
+              </a:graphicData>
+            </a:graphic>
+          </wp:inline>
+        </w:drawing>
+      </w:r>
+    </w:p>
+    <w:p>
+      <w:r>
+        <w:drawing>
+          <wp:inline distT="0" distB="0" distL="0" distR="0" wp14:anchorId="558B8222" wp14:editId="19FB2F86">
+            <wp:extent cx="5400040" cy="2726690"/>
+            <wp:effectExtent l="0" t="0" r="0" b="0"/>
+            <wp:docPr id="1308089128" name="Imagen 1"/>
+            <wp:cNvGraphicFramePr>
+              <a:graphicFrameLocks xmlns:a="http://schemas.openxmlformats.org/drawingml/2006/main" noChangeAspect="1"/>
+            </wp:cNvGraphicFramePr>
+            <a:graphic xmlns:a="http://schemas.openxmlformats.org/drawingml/2006/main">
+              <a:graphicData uri="http://schemas.openxmlformats.org/drawingml/2006/picture">
+                <pic:pic xmlns:pic="http://schemas.openxmlformats.org/drawingml/2006/picture">
+                  <pic:nvPicPr>
+                    <pic:cNvPr id="1308089128" name=""/>
+                    <pic:cNvPicPr/>
+                  </pic:nvPicPr>
+                  <pic:blipFill>
+                    <a:blip r:embed="rId22"/>
+                    <a:stretch>
+                      <a:fillRect/>
+                    </a:stretch>
+                  </pic:blipFill>
+                  <pic:spPr>
+                    <a:xfrm>
+                      <a:off x="0" y="0"/>
+                      <a:ext cx="5400040" cy="2726690"/>
+                    </a:xfrm>
+                    <a:prstGeom prst="rect">
+                      <a:avLst/>
+                    </a:prstGeom>
+                  </pic:spPr>
+                </pic:pic>
+              </a:graphicData>
+            </a:graphic>
+          </wp:inline>
+        </w:drawing>
+      </w:r>
+    </w:p>
+    <w:p>
+      <w:r>
+        <w:drawing>
+          <wp:inline distT="0" distB="0" distL="0" distR="0" wp14:anchorId="42AB8D8C" wp14:editId="3854A6BD">
+            <wp:extent cx="5400040" cy="2700020"/>
+            <wp:effectExtent l="0" t="0" r="0" b="5080"/>
+            <wp:docPr id="431136544" name="Imagen 1"/>
+            <wp:cNvGraphicFramePr>
+              <a:graphicFrameLocks xmlns:a="http://schemas.openxmlformats.org/drawingml/2006/main" noChangeAspect="1"/>
+            </wp:cNvGraphicFramePr>
+            <a:graphic xmlns:a="http://schemas.openxmlformats.org/drawingml/2006/main">
+              <a:graphicData uri="http://schemas.openxmlformats.org/drawingml/2006/picture">
+                <pic:pic xmlns:pic="http://schemas.openxmlformats.org/drawingml/2006/picture">
+                  <pic:nvPicPr>
+                    <pic:cNvPr id="431136544" name=""/>
+                    <pic:cNvPicPr/>
+                  </pic:nvPicPr>
+                  <pic:blipFill>
+                    <a:blip r:embed="rId23"/>
+                    <a:stretch>
+                      <a:fillRect/>
+                    </a:stretch>
+                  </pic:blipFill>
+                  <pic:spPr>
+                    <a:xfrm>
+                      <a:off x="0" y="0"/>
+                      <a:ext cx="5400040" cy="2700020"/>
+                    </a:xfrm>
+                    <a:prstGeom prst="rect">
+                      <a:avLst/>
+                    </a:prstGeom>
+                  </pic:spPr>
+                </pic:pic>
+              </a:graphicData>
+            </a:graphic>
+          </wp:inline>
+        </w:drawing>
       </w:r>
     </w:p>
     <w:sectPr>
-      <w:headerReference w:type="default" r:id="rId12"/>
-      <w:footerReference w:type="default" r:id="rId13"/>
+      <w:headerReference w:type="default" r:id="rId24"/>
+      <w:footerReference w:type="default" r:id="rId25"/>
       <w:pgSz w:w="11906" w:h="16838"/>
       <w:pgMar w:top="1535" w:right="1701" w:bottom="1417" w:left="1701" w:header="567" w:footer="572" w:gutter="0"/>
       <w:cols w:space="708"/>
@@ -13393,9 +13988,6 @@
           <w:tab/>
         </w:r>
         <w:r>
-          <w:tab/>
-        </w:r>
-        <w:r>
           <w:rPr>
             <w:rFonts w:asciiTheme="majorHAnsi" w:hAnsiTheme="majorHAnsi" w:cstheme="majorHAnsi"/>
           </w:rPr>
@@ -13567,7 +14159,15 @@
           <w:spacing w:before="0"/>
         </w:pPr>
         <w:r>
-          <w:t>Agustín Collareda, Cintia Hernandez, Hugo Frey</w:t>
+          <w:t xml:space="preserve">Agustín Collareda, Cintia </w:t>
+        </w:r>
+        <w:proofErr w:type="spellStart"/>
+        <w:r>
+          <w:t>Hernandez</w:t>
+        </w:r>
+        <w:proofErr w:type="spellEnd"/>
+        <w:r>
+          <w:t>, Hugo Frey</w:t>
         </w:r>
       </w:p>
     </w:sdtContent>

</xml_diff>